<commit_message>
Update midterm exam and 7 presetation
</commit_message>
<xml_diff>
--- a/007_midterm_exam2_format.docx
+++ b/007_midterm_exam2_format.docx
@@ -240,25 +240,23 @@
         </w:p>
       </w:sdtContent>
     </w:sdt>
+    <w:bookmarkStart w:id="25" w:name="financial-markets-ii"/>
     <w:p>
       <w:pPr>
         <w:pStyle w:val="Heading1"/>
       </w:pPr>
-      <w:bookmarkStart w:id="20" w:name="financial-markets-ii"/>
       <w:r>
         <w:t xml:space="preserve">Financial markets II</w:t>
       </w:r>
-      <w:bookmarkEnd w:id="20"/>
     </w:p>
+    <w:bookmarkStart w:id="21" w:name="nominal-and-real-interest-rate"/>
     <w:p>
       <w:pPr>
         <w:pStyle w:val="Heading2"/>
       </w:pPr>
-      <w:bookmarkStart w:id="21" w:name="nominal-and-real-interest-rate"/>
       <w:r>
         <w:t xml:space="preserve">Nominal and real interest rate</w:t>
       </w:r>
-      <w:bookmarkEnd w:id="21"/>
     </w:p>
     <w:p>
       <w:pPr>
@@ -276,7 +274,7 @@
       <w:pPr>
         <w:pStyle w:val="FirstParagraph"/>
       </w:pPr>
-      <w:hyperlink r:id="rId22">
+      <w:hyperlink r:id="rId20">
         <w:r>
           <w:rPr>
             <w:rStyle w:val="Hyperlink"/>
@@ -289,7 +287,7 @@
         <w:t xml:space="preserve"> </w:t>
       </w:r>
       <w:r>
-        <w:t xml:space="preserve">&gt; Estadísticas &gt; Precios e inflación &gt; 1. Inflación al consumidor &gt; Índice de precios al consumidor (IPC) &gt; Descargar y consultar:Series IPC total nacional e inflación (desde 07/1954)</w:t>
+        <w:t xml:space="preserve">&gt; Estadísticas &gt; ¡NUEVO! Estadísticas Banrep &gt; CATÁLOGO DE SERIES &gt; Precios e inflación &gt; Índices de precios al consumidor &gt; Índice de precios al consumidor (IPC) &gt; Base 2018 &gt; Mensual &gt; DESCARGAR &gt; Descargar datos en Excel</w:t>
       </w:r>
     </w:p>
     <w:p>
@@ -319,7 +317,7 @@
         <w:t xml:space="preserve"> </w:t>
       </w:r>
       <w:r>
-        <w:t xml:space="preserve">from 1980-01 to 2020-07.</w:t>
+        <w:t xml:space="preserve">from 1955-07 to 2021-01.</w:t>
       </w:r>
       <w:r>
         <w:t xml:space="preserve"> </w:t>
@@ -457,20 +455,121 @@
         <w:t xml:space="preserve">Observation 2</w:t>
       </w:r>
       <w:r>
-        <w:t xml:space="preserve">: If the calculations are correct, you will get similar results as in the column</w:t>
-      </w:r>
-      <w:r>
-        <w:t xml:space="preserve"> </w:t>
-      </w:r>
-      <w:r>
-        <w:t xml:space="preserve">“</w:t>
-      </w:r>
-      <w:r>
-        <w:t xml:space="preserve">Inflación anual %</w:t>
-      </w:r>
-      <w:r>
-        <w:t xml:space="preserve">”</w:t>
-      </w:r>
+        <w:t xml:space="preserve">: Taking into account</w:t>
+      </w:r>
+      <w:r>
+        <w:t xml:space="preserve"> </w:t>
+      </w:r>
+      <w:r>
+        <w:rPr>
+          <w:b/>
+        </w:rPr>
+        <w:t xml:space="preserve">Observation 1</w:t>
+      </w:r>
+      <w:r>
+        <w:t xml:space="preserve"> </w:t>
+      </w:r>
+      <w:r>
+        <w:t xml:space="preserve">you need to begin to calculate the annual inflation from 1955-07 and not from a date between 1954-07 and 1955-06 because you don’t have data before these dates to apply the formula</w:t>
+      </w:r>
+      <w:r>
+        <w:t xml:space="preserve"> </w:t>
+      </w:r>
+      <m:oMath>
+        <m:sSub>
+          <m:e>
+            <m:r>
+              <m:t>π</m:t>
+            </m:r>
+          </m:e>
+          <m:sub>
+            <m:r>
+              <m:t>t</m:t>
+            </m:r>
+          </m:sub>
+        </m:sSub>
+        <m:r>
+          <m:t>=</m:t>
+        </m:r>
+        <m:f>
+          <m:fPr>
+            <m:type m:val="bar"/>
+          </m:fPr>
+          <m:num>
+            <m:r>
+              <m:t>C</m:t>
+            </m:r>
+            <m:r>
+              <m:t>P</m:t>
+            </m:r>
+            <m:sSub>
+              <m:e>
+                <m:r>
+                  <m:t>I</m:t>
+                </m:r>
+              </m:e>
+              <m:sub>
+                <m:r>
+                  <m:t>t</m:t>
+                </m:r>
+              </m:sub>
+            </m:sSub>
+            <m:r>
+              <m:t>−</m:t>
+            </m:r>
+            <m:r>
+              <m:t>C</m:t>
+            </m:r>
+            <m:r>
+              <m:t>P</m:t>
+            </m:r>
+            <m:sSub>
+              <m:e>
+                <m:r>
+                  <m:t>I</m:t>
+                </m:r>
+              </m:e>
+              <m:sub>
+                <m:r>
+                  <m:t>t</m:t>
+                </m:r>
+                <m:r>
+                  <m:t>−</m:t>
+                </m:r>
+                <m:r>
+                  <m:t>12</m:t>
+                </m:r>
+              </m:sub>
+            </m:sSub>
+          </m:num>
+          <m:den>
+            <m:r>
+              <m:t>C</m:t>
+            </m:r>
+            <m:r>
+              <m:t>P</m:t>
+            </m:r>
+            <m:sSub>
+              <m:e>
+                <m:r>
+                  <m:t>I</m:t>
+                </m:r>
+              </m:e>
+              <m:sub>
+                <m:r>
+                  <m:t>t</m:t>
+                </m:r>
+                <m:r>
+                  <m:t>−</m:t>
+                </m:r>
+                <m:r>
+                  <m:t>12</m:t>
+                </m:r>
+              </m:sub>
+            </m:sSub>
+          </m:den>
+        </m:f>
+      </m:oMath>
       <w:r>
         <w:t xml:space="preserve">.</w:t>
       </w:r>
@@ -491,7 +590,7 @@
       <w:pPr>
         <w:pStyle w:val="FirstParagraph"/>
       </w:pPr>
-      <w:hyperlink r:id="rId22">
+      <w:hyperlink r:id="rId20">
         <w:r>
           <w:rPr>
             <w:rStyle w:val="Hyperlink"/>
@@ -504,7 +603,7 @@
         <w:t xml:space="preserve"> </w:t>
       </w:r>
       <w:r>
-        <w:t xml:space="preserve">&gt; Estadísticas &gt; Tasas de interés y sector financiero &gt; 1. Tasas de interés de política monetaria &gt; Tasas de interés de política monetaria &gt; Descargar y consultar: Serie diaria (desde 04/01/1999)</w:t>
+        <w:t xml:space="preserve">&gt; Estadísticas &gt; ¡NUEVO! Estadísticas Banrep &gt; CATÁLOGO DE SERIES &gt; Tasas de interés y sector financiero &gt; Tasas de interés &gt; Tasa de política monetaria &gt; Diaria &gt; DESCARGAR &gt; Descargar datos en Excel</w:t>
       </w:r>
     </w:p>
     <w:p>
@@ -524,7 +623,7 @@
         <w:t xml:space="preserve">“</w:t>
       </w:r>
       <w:r>
-        <w:t xml:space="preserve">Tasa de intervención de política monetaria</w:t>
+        <w:t xml:space="preserve">Tasa de política monetaria</w:t>
       </w:r>
       <w:r>
         <w:t xml:space="preserve">”</w:t>
@@ -1062,73 +1161,16 @@
     </w:p>
     <w:p>
       <w:pPr>
-        <w:numPr>
-          <w:ilvl w:val="0"/>
-          <w:numId w:val="1006"/>
-        </w:numPr>
-        <w:pStyle w:val="Compact"/>
-      </w:pPr>
-      <w:r>
-        <w:t xml:space="preserve">Plot the values of the interest rate fixed by the Bank of the Republic (Colombia) and the real interest rate for each month in each year using both formulas,</w:t>
-      </w:r>
-      <w:r>
-        <w:t xml:space="preserve"> </w:t>
-      </w:r>
-      <m:oMath>
-        <m:sSub>
-          <m:e>
-            <m:r>
-              <m:t>r</m:t>
-            </m:r>
-          </m:e>
-          <m:sub>
-            <m:r>
-              <m:t>t</m:t>
-            </m:r>
-          </m:sub>
-        </m:sSub>
-        <m:r>
-          <m:t>=</m:t>
-        </m:r>
-        <m:sSub>
-          <m:e>
-            <m:r>
-              <m:t>i</m:t>
-            </m:r>
-          </m:e>
-          <m:sub>
-            <m:r>
-              <m:t>t</m:t>
-            </m:r>
-          </m:sub>
-        </m:sSub>
-        <m:r>
-          <m:t>−</m:t>
-        </m:r>
-        <m:sSub>
-          <m:e>
-            <m:r>
-              <m:t>π</m:t>
-            </m:r>
-          </m:e>
-          <m:sub>
-            <m:r>
-              <m:t>t</m:t>
-            </m:r>
-            <m:r>
-              <m:t>+</m:t>
-            </m:r>
-            <m:r>
-              <m:t>12</m:t>
-            </m:r>
-          </m:sub>
-        </m:sSub>
-      </m:oMath>
-      <w:r>
-        <w:t xml:space="preserve"> </w:t>
-      </w:r>
-      <w:r>
-        <w:t xml:space="preserve">and</w:t>
+        <w:pStyle w:val="BodyText"/>
+      </w:pPr>
+      <w:r>
+        <w:rPr>
+          <w:b/>
+        </w:rPr>
+        <w:t xml:space="preserve">Observation 2</w:t>
+      </w:r>
+      <w:r>
+        <w:t xml:space="preserve">: To apply the formula</w:t>
       </w:r>
       <w:r>
         <w:t xml:space="preserve"> </w:t>
@@ -1208,6 +1250,235 @@
         </m:f>
       </m:oMath>
       <w:r>
+        <w:t xml:space="preserve"> </w:t>
+      </w:r>
+      <w:r>
+        <w:t xml:space="preserve">to calculate</w:t>
+      </w:r>
+      <w:r>
+        <w:t xml:space="preserve"> </w:t>
+      </w:r>
+      <m:oMath>
+        <m:sSub>
+          <m:e>
+            <m:r>
+              <m:t>r</m:t>
+            </m:r>
+          </m:e>
+          <m:sub>
+            <m:r>
+              <m:t>t</m:t>
+            </m:r>
+          </m:sub>
+        </m:sSub>
+      </m:oMath>
+      <w:r>
+        <w:t xml:space="preserve"> </w:t>
+      </w:r>
+      <w:r>
+        <w:t xml:space="preserve">take into account that</w:t>
+      </w:r>
+      <w:r>
+        <w:t xml:space="preserve"> </w:t>
+      </w:r>
+      <m:oMath>
+        <m:sSub>
+          <m:e>
+            <m:r>
+              <m:t>i</m:t>
+            </m:r>
+          </m:e>
+          <m:sub>
+            <m:r>
+              <m:t>t</m:t>
+            </m:r>
+          </m:sub>
+        </m:sSub>
+      </m:oMath>
+      <w:r>
+        <w:t xml:space="preserve"> </w:t>
+      </w:r>
+      <w:r>
+        <w:t xml:space="preserve">and</w:t>
+      </w:r>
+      <w:r>
+        <w:t xml:space="preserve"> </w:t>
+      </w:r>
+      <m:oMath>
+        <m:sSub>
+          <m:e>
+            <m:r>
+              <m:t>π</m:t>
+            </m:r>
+          </m:e>
+          <m:sub>
+            <m:r>
+              <m:t>t</m:t>
+            </m:r>
+            <m:r>
+              <m:t>+</m:t>
+            </m:r>
+            <m:r>
+              <m:t>12</m:t>
+            </m:r>
+          </m:sub>
+        </m:sSub>
+      </m:oMath>
+      <w:r>
+        <w:t xml:space="preserve"> </w:t>
+      </w:r>
+      <w:r>
+        <w:t xml:space="preserve">must be expressed in it’s decimal form.</w:t>
+      </w:r>
+    </w:p>
+    <w:p>
+      <w:pPr>
+        <w:numPr>
+          <w:ilvl w:val="0"/>
+          <w:numId w:val="1006"/>
+        </w:numPr>
+        <w:pStyle w:val="Compact"/>
+      </w:pPr>
+      <w:r>
+        <w:t xml:space="preserve">Plot the values of the interest rate fixed by the Bank of the Republic (Colombia) and the real interest rate for each month in each year using both formulas,</w:t>
+      </w:r>
+      <w:r>
+        <w:t xml:space="preserve"> </w:t>
+      </w:r>
+      <m:oMath>
+        <m:sSub>
+          <m:e>
+            <m:r>
+              <m:t>r</m:t>
+            </m:r>
+          </m:e>
+          <m:sub>
+            <m:r>
+              <m:t>t</m:t>
+            </m:r>
+          </m:sub>
+        </m:sSub>
+        <m:r>
+          <m:t>=</m:t>
+        </m:r>
+        <m:sSub>
+          <m:e>
+            <m:r>
+              <m:t>i</m:t>
+            </m:r>
+          </m:e>
+          <m:sub>
+            <m:r>
+              <m:t>t</m:t>
+            </m:r>
+          </m:sub>
+        </m:sSub>
+        <m:r>
+          <m:t>−</m:t>
+        </m:r>
+        <m:sSub>
+          <m:e>
+            <m:r>
+              <m:t>π</m:t>
+            </m:r>
+          </m:e>
+          <m:sub>
+            <m:r>
+              <m:t>t</m:t>
+            </m:r>
+            <m:r>
+              <m:t>+</m:t>
+            </m:r>
+            <m:r>
+              <m:t>12</m:t>
+            </m:r>
+          </m:sub>
+        </m:sSub>
+      </m:oMath>
+      <w:r>
+        <w:t xml:space="preserve"> </w:t>
+      </w:r>
+      <w:r>
+        <w:t xml:space="preserve">and</w:t>
+      </w:r>
+      <w:r>
+        <w:t xml:space="preserve"> </w:t>
+      </w:r>
+      <m:oMath>
+        <m:r>
+          <m:t>1</m:t>
+        </m:r>
+        <m:r>
+          <m:t>+</m:t>
+        </m:r>
+        <m:sSub>
+          <m:e>
+            <m:r>
+              <m:t>r</m:t>
+            </m:r>
+          </m:e>
+          <m:sub>
+            <m:r>
+              <m:t>t</m:t>
+            </m:r>
+          </m:sub>
+        </m:sSub>
+        <m:r>
+          <m:t>=</m:t>
+        </m:r>
+        <m:f>
+          <m:fPr>
+            <m:type m:val="bar"/>
+          </m:fPr>
+          <m:num>
+            <m:r>
+              <m:t>1</m:t>
+            </m:r>
+            <m:r>
+              <m:t>+</m:t>
+            </m:r>
+            <m:sSub>
+              <m:e>
+                <m:r>
+                  <m:t>i</m:t>
+                </m:r>
+              </m:e>
+              <m:sub>
+                <m:r>
+                  <m:t>t</m:t>
+                </m:r>
+              </m:sub>
+            </m:sSub>
+          </m:num>
+          <m:den>
+            <m:r>
+              <m:t>1</m:t>
+            </m:r>
+            <m:r>
+              <m:t>+</m:t>
+            </m:r>
+            <m:sSub>
+              <m:e>
+                <m:r>
+                  <m:t>π</m:t>
+                </m:r>
+              </m:e>
+              <m:sub>
+                <m:r>
+                  <m:t>t</m:t>
+                </m:r>
+                <m:r>
+                  <m:t>+</m:t>
+                </m:r>
+                <m:r>
+                  <m:t>12</m:t>
+                </m:r>
+              </m:sub>
+            </m:sSub>
+          </m:den>
+        </m:f>
+      </m:oMath>
+      <w:r>
         <w:t xml:space="preserve">, where the x-axis corresponds to the date and y-axis corresponds to the value of these variables.</w:t>
       </w:r>
       <w:r>
@@ -1234,15 +1505,15 @@
         <w:t xml:space="preserve">: In the development of items 1 to 4, you will lose information from some periods. Therefore, when there is no data, do not indicate in the plot that a variable is equal to zero. It is not the same that a variable is equal to zero and that there is no data of this variable.</w:t>
       </w:r>
     </w:p>
+    <w:bookmarkEnd w:id="21"/>
+    <w:bookmarkStart w:id="22" w:name="exercise-8"/>
     <w:p>
       <w:pPr>
         <w:pStyle w:val="Heading2"/>
       </w:pPr>
-      <w:bookmarkStart w:id="23" w:name="exercise-8"/>
       <w:r>
         <w:t xml:space="preserve">Exercise 8</w:t>
       </w:r>
-      <w:bookmarkEnd w:id="23"/>
     </w:p>
     <w:p>
       <w:pPr>
@@ -1643,15 +1914,15 @@
         <w:t xml:space="preserve">(5 points)</w:t>
       </w:r>
     </w:p>
+    <w:bookmarkEnd w:id="22"/>
+    <w:bookmarkStart w:id="24" w:name="Xaff9338cbe31d543d61a811abeaf2f8d01e03e3"/>
     <w:p>
       <w:pPr>
         <w:pStyle w:val="Heading2"/>
       </w:pPr>
-      <w:bookmarkStart w:id="24" w:name="Xaff9338cbe31d543d61a811abeaf2f8d01e03e3"/>
       <w:r>
         <w:t xml:space="preserve">Financial crisis of 2007–2008 in USA and IS-LM model</w:t>
       </w:r>
-      <w:bookmarkEnd w:id="24"/>
     </w:p>
     <w:p>
       <w:pPr>
@@ -1732,7 +2003,7 @@
       <w:r>
         <w:t xml:space="preserve"> </w:t>
       </w:r>
-      <w:hyperlink r:id="rId25">
+      <w:hyperlink r:id="rId23">
         <w:r>
           <w:rPr>
             <w:rStyle w:val="Hyperlink"/>
@@ -1745,6 +2016,8 @@
         <w:t xml:space="preserve">).</w:t>
       </w:r>
     </w:p>
+    <w:bookmarkEnd w:id="24"/>
+    <w:bookmarkEnd w:id="25"/>
     <w:sectPr/>
   </w:body>
 </w:document>
@@ -3260,6 +3533,10 @@
       <w:rFonts w:ascii="Consolas" w:hAnsi="Consolas"/>
       <w:sz w:val="22"/>
     </w:rPr>
+  </w:style>
+  <w:style w:type="character" w:customStyle="1" w:styleId="SectionNumber">
+    <w:name w:val="Section Number"/>
+    <w:basedOn w:val="BodyTextChar"/>
   </w:style>
   <w:style w:type="character" w:styleId="FootnoteReference">
     <w:name w:val="Footnote Reference"/>

</xml_diff>